<commit_message>
Fix Totals For Subscription Billing Layouts
</commit_message>
<xml_diff>
--- a/src/Apps/W1/Subscription Billing/App/Billing/Report Extensions/Layouts/SalesInvoiceForSubscriptionBilling.docx
+++ b/src/Apps/W1/Subscription Billing/App/Billing/Report Extensions/Layouts/SalesInvoiceForSubscriptionBilling.docx
@@ -1110,7 +1110,7 @@
             <w:placeholder>
               <w:docPart w:val="DefaultPlaceholder_-1854013440"/>
             </w:placeholder>
-            <w15:dataBinding w:prefixMappings="xmlns:ns0='urn:microsoft-dynamics-nav/reports/Standard_Sales_Invoice/1306/' " w:xpath="/ns0:NavWordReportXmlPart[1]/ns0:Header[1]/ns0:ShippingAgentCode_Lbl[1]" w:storeItemID="{AF7A6226-6056-400F-ADDA-E1ADA7C08250}" w16sdtdh:storeItemChecksum="BaP63Q=="/>
+            <w15:dataBinding w:prefixMappings="xmlns:ns0='urn:microsoft-dynamics-nav/reports/Standard_Sales_Invoice/1306/' " w:xpath="/ns0:NavWordReportXmlPart[1]/ns0:Header[1]/ns0:ShippingAgentCode_Lbl[1]" w:storeItemID="{AF7A6226-6056-400F-ADDA-E1ADA7C08250}" w16sdtdh:storeItemChecksum="8er2/Q=="/>
           </w:sdtPr>
           <w:sdtContent>
             <w:tc>
@@ -1150,7 +1150,7 @@
             <w:placeholder>
               <w:docPart w:val="DefaultPlaceholder_-1854013440"/>
             </w:placeholder>
-            <w15:dataBinding w:prefixMappings="xmlns:ns0='urn:microsoft-dynamics-nav/reports/Standard_Sales_Invoice/1306/' " w:xpath="/ns0:NavWordReportXmlPart[1]/ns0:Header[1]/ns0:PackageTrackingNo_Lbl[1]" w:storeItemID="{AF7A6226-6056-400F-ADDA-E1ADA7C08250}" w16sdtdh:storeItemChecksum="BaP63Q=="/>
+            <w15:dataBinding w:prefixMappings="xmlns:ns0='urn:microsoft-dynamics-nav/reports/Standard_Sales_Invoice/1306/' " w:xpath="/ns0:NavWordReportXmlPart[1]/ns0:Header[1]/ns0:PackageTrackingNo_Lbl[1]" w:storeItemID="{AF7A6226-6056-400F-ADDA-E1ADA7C08250}" w16sdtdh:storeItemChecksum="8er2/Q=="/>
           </w:sdtPr>
           <w:sdtContent>
             <w:tc>
@@ -1247,7 +1247,7 @@
             <w:placeholder>
               <w:docPart w:val="DefaultPlaceholder_-1854013440"/>
             </w:placeholder>
-            <w15:dataBinding w:prefixMappings="xmlns:ns0='urn:microsoft-dynamics-nav/reports/Standard_Sales_Invoice/1306/' " w:xpath="/ns0:NavWordReportXmlPart[1]/ns0:Header[1]/ns0:ShippingAgentCode[1]" w:storeItemID="{AF7A6226-6056-400F-ADDA-E1ADA7C08250}" w16sdtdh:storeItemChecksum="BaP63Q=="/>
+            <w15:dataBinding w:prefixMappings="xmlns:ns0='urn:microsoft-dynamics-nav/reports/Standard_Sales_Invoice/1306/' " w:xpath="/ns0:NavWordReportXmlPart[1]/ns0:Header[1]/ns0:ShippingAgentCode[1]" w:storeItemID="{AF7A6226-6056-400F-ADDA-E1ADA7C08250}" w16sdtdh:storeItemChecksum="8er2/Q=="/>
           </w:sdtPr>
           <w:sdtContent>
             <w:tc>
@@ -1271,7 +1271,7 @@
             <w:placeholder>
               <w:docPart w:val="DefaultPlaceholder_-1854013440"/>
             </w:placeholder>
-            <w15:dataBinding w:prefixMappings="xmlns:ns0='urn:microsoft-dynamics-nav/reports/Standard_Sales_Invoice/1306/' " w:xpath="/ns0:NavWordReportXmlPart[1]/ns0:Header[1]/ns0:PackageTrackingNo[1]" w:storeItemID="{AF7A6226-6056-400F-ADDA-E1ADA7C08250}" w16sdtdh:storeItemChecksum="BaP63Q=="/>
+            <w15:dataBinding w:prefixMappings="xmlns:ns0='urn:microsoft-dynamics-nav/reports/Standard_Sales_Invoice/1306/' " w:xpath="/ns0:NavWordReportXmlPart[1]/ns0:Header[1]/ns0:PackageTrackingNo[1]" w:storeItemID="{AF7A6226-6056-400F-ADDA-E1ADA7C08250}" w16sdtdh:storeItemChecksum="8er2/Q=="/>
           </w:sdtPr>
           <w:sdtContent>
             <w:tc>
@@ -2364,171 +2364,9 @@
           </w:p>
         </w:tc>
       </w:tr>
-      <w:sdt>
-        <w:sdtPr>
-          <w:rPr>
-            <w:b/>
-            <w:bCs/>
-          </w:rPr>
-          <w:alias w:val="#Nav: /Header/ReportTotalsLine"/>
-          <w:tag w:val="#Nav: Standard_Sales_Invoice/1306"/>
-          <w:id w:val="1981810996"/>
-          <w15:dataBinding w:prefixMappings="xmlns:ns0='urn:microsoft-dynamics-nav/reports/Standard_Sales_Invoice/1306/'" w:xpath="/ns0:NavWordReportXmlPart[1]/ns0:Header[1]/ns0:ReportTotalsLine" w:storeItemID="{AF7A6226-6056-400F-ADDA-E1ADA7C08250}"/>
-          <w15:repeatingSection/>
-        </w:sdtPr>
-        <w:sdtEndPr>
-          <w:rPr>
-            <w:b w:val="0"/>
-            <w:bCs w:val="0"/>
-          </w:rPr>
-        </w:sdtEndPr>
-        <w:sdtContent>
-          <w:sdt>
-            <w:sdtPr>
-              <w:rPr>
-                <w:b/>
-                <w:bCs/>
-              </w:rPr>
-              <w:id w:val="768507247"/>
-              <w:placeholder>
-                <w:docPart w:val="474C424247DD4021BC35C2A42E3DA81B"/>
-              </w:placeholder>
-              <w15:repeatingSectionItem/>
-            </w:sdtPr>
-            <w:sdtEndPr>
-              <w:rPr>
-                <w:b w:val="0"/>
-                <w:bCs w:val="0"/>
-              </w:rPr>
-            </w:sdtEndPr>
-            <w:sdtContent>
-              <w:tr>
-                <w:trPr>
-                  <w:trHeight w:val="227"/>
-                  <w:jc w:val="right"/>
-                </w:trPr>
-                <w:tc>
-                  <w:tcPr>
-                    <w:tcW w:w="954" w:type="dxa"/>
-                  </w:tcPr>
-                  <w:p>
-                    <w:pPr>
-                      <w:pStyle w:val="NoSpacing"/>
-                    </w:pPr>
-                  </w:p>
-                </w:tc>
-                <w:tc>
-                  <w:tcPr>
-                    <w:tcW w:w="2268" w:type="dxa"/>
-                  </w:tcPr>
-                  <w:p>
-                    <w:pPr>
-                      <w:pStyle w:val="NoSpacing"/>
-                    </w:pPr>
-                  </w:p>
-                </w:tc>
-                <w:tc>
-                  <w:tcPr>
-                    <w:tcW w:w="1021" w:type="dxa"/>
-                  </w:tcPr>
-                  <w:p>
-                    <w:pPr>
-                      <w:pStyle w:val="NoSpacing"/>
-                    </w:pPr>
-                  </w:p>
-                </w:tc>
-                <w:tc>
-                  <w:tcPr>
-                    <w:tcW w:w="907" w:type="dxa"/>
-                  </w:tcPr>
-                  <w:p>
-                    <w:pPr>
-                      <w:pStyle w:val="NoSpacing"/>
-                    </w:pPr>
-                  </w:p>
-                </w:tc>
-                <w:tc>
-                  <w:tcPr>
-                    <w:tcW w:w="680" w:type="dxa"/>
-                  </w:tcPr>
-                  <w:p>
-                    <w:pPr>
-                      <w:pStyle w:val="NoSpacing"/>
-                    </w:pPr>
-                  </w:p>
-                </w:tc>
-                <w:sdt>
-                  <w:sdtPr>
-                    <w:alias w:val="#Nav: /Header/ReportTotalsLine/Description_ReportTotalsLine"/>
-                    <w:tag w:val="#Nav: Standard_Sales_Invoice/1306"/>
-                    <w:id w:val="1468313313"/>
-                    <w:placeholder>
-                      <w:docPart w:val="985D1A8CC0F94F1291A72C14E133DEC6"/>
-                    </w:placeholder>
-                    <w:dataBinding w:prefixMappings="xmlns:ns0='urn:microsoft-dynamics-nav/reports/Standard_Sales_Invoice/1306/'" w:xpath="/ns0:NavWordReportXmlPart[1]/ns0:Header[1]/ns0:ReportTotalsLine[1]/ns0:Description_ReportTotalsLine[1]" w:storeItemID="{AF7A6226-6056-400F-ADDA-E1ADA7C08250}"/>
-                    <w:text/>
-                  </w:sdtPr>
-                  <w:sdtContent>
-                    <w:tc>
-                      <w:tcPr>
-                        <w:tcW w:w="2694" w:type="dxa"/>
-                        <w:gridSpan w:val="3"/>
-                      </w:tcPr>
-                      <w:p>
-                        <w:pPr>
-                          <w:pStyle w:val="NoSpacing"/>
-                        </w:pPr>
-                        <w:r>
-                          <w:rPr>
-                            <w:lang w:val="da-DK"/>
-                          </w:rPr>
-                          <w:t>Description_ReportTotalsLine</w:t>
-                        </w:r>
-                      </w:p>
-                    </w:tc>
-                  </w:sdtContent>
-                </w:sdt>
-                <w:sdt>
-                  <w:sdtPr>
-                    <w:alias w:val="#Nav: /Header/ReportTotalsLine/Amount_ReportTotalsLine"/>
-                    <w:tag w:val="#Nav: Standard_Sales_Invoice/1306"/>
-                    <w:id w:val="1520812946"/>
-                    <w:placeholder>
-                      <w:docPart w:val="985D1A8CC0F94F1291A72C14E133DEC6"/>
-                    </w:placeholder>
-                    <w:dataBinding w:prefixMappings="xmlns:ns0='urn:microsoft-dynamics-nav/reports/Standard_Sales_Invoice/1306/'" w:xpath="/ns0:NavWordReportXmlPart[1]/ns0:Header[1]/ns0:ReportTotalsLine[1]/ns0:Amount_ReportTotalsLine[1]" w:storeItemID="{AF7A6226-6056-400F-ADDA-E1ADA7C08250}"/>
-                    <w:text/>
-                  </w:sdtPr>
-                  <w:sdtContent>
-                    <w:tc>
-                      <w:tcPr>
-                        <w:tcW w:w="1682" w:type="dxa"/>
-                        <w:tcMar>
-                          <w:right w:w="0" w:type="dxa"/>
-                        </w:tcMar>
-                      </w:tcPr>
-                      <w:p>
-                        <w:pPr>
-                          <w:pStyle w:val="NoSpacing"/>
-                        </w:pPr>
-                        <w:r>
-                          <w:rPr>
-                            <w:lang w:val="da-DK"/>
-                          </w:rPr>
-                          <w:t>Amount_ReportTotalsLine</w:t>
-                        </w:r>
-                      </w:p>
-                    </w:tc>
-                  </w:sdtContent>
-                </w:sdt>
-              </w:tr>
-            </w:sdtContent>
-          </w:sdt>
-        </w:sdtContent>
-      </w:sdt>
       <w:tr>
         <w:trPr>
-          <w:trHeight w:val="113"/>
+          <w:trHeight w:val="227"/>
           <w:jc w:val="right"/>
         </w:trPr>
         <w:tc>
@@ -2581,30 +2419,87 @@
             </w:pPr>
           </w:p>
         </w:tc>
-        <w:tc>
-          <w:tcPr>
-            <w:tcW w:w="2694" w:type="dxa"/>
-            <w:gridSpan w:val="3"/>
-          </w:tcPr>
-          <w:p>
-            <w:pPr>
-              <w:pStyle w:val="NoSpacing"/>
-            </w:pPr>
-          </w:p>
-        </w:tc>
-        <w:tc>
-          <w:tcPr>
-            <w:tcW w:w="1682" w:type="dxa"/>
-            <w:tcMar>
-              <w:right w:w="0" w:type="dxa"/>
-            </w:tcMar>
-          </w:tcPr>
-          <w:p>
-            <w:pPr>
-              <w:pStyle w:val="NoSpacing"/>
-            </w:pPr>
-          </w:p>
-        </w:tc>
+        <w:sdt>
+          <w:sdtPr>
+            <w:rPr>
+              <w:b/>
+            </w:rPr>
+            <w:id w:val="-574055264"/>
+            <w:placeholder>
+              <w:docPart w:val="DefaultPlaceholder_-1854013440"/>
+            </w:placeholder>
+            <w:dataBinding w:prefixMappings="xmlns:ns0='urn:microsoft-dynamics-nav/reports/Standard_Sales_Invoice/1306/'" w:xpath="/ns0:NavWordReportXmlPart[1]/ns0:Header[1]/ns0:Subtotal_Lbl[1]" w:storeItemID="{AF7A6226-6056-400F-ADDA-E1ADA7C08250}"/>
+            <w:text/>
+            <w:alias w:val="#Nav: /Header/Subtotal_Lbl"/>
+            <w:tag w:val="#Nav: Standard_Sales_Invoice/1306"/>
+          </w:sdtPr>
+          <w:sdtContent>
+            <w:tc>
+              <w:tcPr>
+                <w:tcW w:w="2694" w:type="dxa"/>
+                <w:gridSpan w:val="3"/>
+              </w:tcPr>
+              <w:p>
+                <w:pPr>
+                  <w:pStyle w:val="NoSpacing"/>
+                  <w:rPr>
+                    <w:b/>
+                  </w:rPr>
+                </w:pPr>
+                <w:proofErr w:type="spellStart"/>
+                <w:r>
+                  <w:rPr>
+                    <w:b/>
+                  </w:rPr>
+                  <w:t>Subtotal_Lbl</w:t>
+                </w:r>
+                <w:proofErr w:type="spellEnd"/>
+              </w:p>
+            </w:tc>
+          </w:sdtContent>
+        </w:sdt>
+        <w:sdt>
+          <w:sdtPr>
+            <w:rPr>
+              <w:b/>
+            </w:rPr>
+            <w:id w:val="-1424177957"/>
+            <w:placeholder>
+              <w:docPart w:val="DefaultPlaceholder_-1854013440"/>
+            </w:placeholder>
+            <w:dataBinding w:prefixMappings="xmlns:ns0='urn:microsoft-dynamics-nav/reports/Standard_Sales_Invoice/1306/'" w:xpath="/ns0:NavWordReportXmlPart[1]/ns0:Header[1]/ns0:Totals[1]/ns0:TotalSubTotal[1]" w:storeItemID="{AF7A6226-6056-400F-ADDA-E1ADA7C08250}"/>
+            <w:text/>
+            <w:alias w:val="#Nav: /Header/Totals/TotalSubTotal"/>
+            <w:tag w:val="#Nav: Standard_Sales_Invoice/1306"/>
+          </w:sdtPr>
+          <w:sdtContent>
+            <w:tc>
+              <w:tcPr>
+                <w:tcW w:w="1682" w:type="dxa"/>
+                <w:tcMar>
+                  <w:right w:w="0" w:type="dxa"/>
+                </w:tcMar>
+              </w:tcPr>
+              <w:p>
+                <w:pPr>
+                  <w:pStyle w:val="NoSpacing"/>
+                  <w:jc w:val="right"/>
+                  <w:rPr>
+                    <w:b/>
+                  </w:rPr>
+                </w:pPr>
+                <w:proofErr w:type="spellStart"/>
+                <w:r>
+                  <w:rPr>
+                    <w:b/>
+                  </w:rPr>
+                  <w:t>TotalSubTotal</w:t>
+                </w:r>
+                <w:proofErr w:type="spellEnd"/>
+              </w:p>
+            </w:tc>
+          </w:sdtContent>
+        </w:sdt>
       </w:tr>
       <w:tr>
         <w:trPr>
@@ -2664,16 +2559,415 @@
         <w:sdt>
           <w:sdtPr>
             <w:rPr>
-              <w:b/>
-            </w:rPr>
-            <w:alias w:val="#Nav: /Header/Totals/TotalAmountExclInclVATText"/>
-            <w:tag w:val="#Nav: Standard_Sales_Invoice/1306"/>
-            <w:id w:val="721562155"/>
+              <w:bCs/>
+            </w:rPr>
+            <w:id w:val="-541364356"/>
             <w:placeholder>
               <w:docPart w:val="DefaultPlaceholder_-1854013440"/>
             </w:placeholder>
-            <w:dataBinding w:prefixMappings="xmlns:ns0='urn:microsoft-dynamics-nav/reports/Standard_Sales_Invoice/1306/'" w:xpath="/ns0:NavWordReportXmlPart[1]/ns0:Header[1]/ns0:Totals[1]/ns0:TotalAmountExclInclVATText[1]" w:storeItemID="{AF7A6226-6056-400F-ADDA-E1ADA7C08250}"/>
+            <w:dataBinding w:prefixMappings="xmlns:ns0='urn:microsoft-dynamics-nav/reports/Standard_Sales_Invoice/1306/'" w:xpath="/ns0:NavWordReportXmlPart[1]/ns0:Header[1]/ns0:InvoiceDiscountAmount_Lbl[1]" w:storeItemID="{AF7A6226-6056-400F-ADDA-E1ADA7C08250}"/>
             <w:text/>
+            <w:alias w:val="#Nav: /Header/InvoiceDiscountAmount_Lbl"/>
+            <w:tag w:val="#Nav: Standard_Sales_Invoice/1306"/>
+          </w:sdtPr>
+          <w:sdtContent>
+            <w:tc>
+              <w:tcPr>
+                <w:tcW w:w="2694" w:type="dxa"/>
+                <w:gridSpan w:val="3"/>
+              </w:tcPr>
+              <w:p>
+                <w:pPr>
+                  <w:pStyle w:val="NoSpacing"/>
+                  <w:rPr>
+                    <w:bCs/>
+                  </w:rPr>
+                </w:pPr>
+                <w:proofErr w:type="spellStart"/>
+                <w:r>
+                  <w:rPr>
+                    <w:bCs/>
+                  </w:rPr>
+                  <w:t>InvoiceDiscountAmount_Lbl</w:t>
+                </w:r>
+                <w:proofErr w:type="spellEnd"/>
+              </w:p>
+            </w:tc>
+          </w:sdtContent>
+        </w:sdt>
+        <w:sdt>
+          <w:sdtPr>
+            <w:rPr>
+              <w:bCs/>
+            </w:rPr>
+            <w:id w:val="-1566724068"/>
+            <w:placeholder>
+              <w:docPart w:val="DefaultPlaceholder_-1854013440"/>
+            </w:placeholder>
+            <w:dataBinding w:prefixMappings="xmlns:ns0='urn:microsoft-dynamics-nav/reports/Standard_Sales_Invoice/1306/'" w:xpath="/ns0:NavWordReportXmlPart[1]/ns0:Header[1]/ns0:Totals[1]/ns0:TotalInvoiceDiscountAmount[1]" w:storeItemID="{AF7A6226-6056-400F-ADDA-E1ADA7C08250}"/>
+            <w:text/>
+            <w:alias w:val="#Nav: /Header/Totals/TotalInvoiceDiscountAmount"/>
+            <w:tag w:val="#Nav: Standard_Sales_Invoice/1306"/>
+          </w:sdtPr>
+          <w:sdtContent>
+            <w:tc>
+              <w:tcPr>
+                <w:tcW w:w="1682" w:type="dxa"/>
+                <w:tcMar>
+                  <w:right w:w="0" w:type="dxa"/>
+                </w:tcMar>
+              </w:tcPr>
+              <w:p>
+                <w:pPr>
+                  <w:pStyle w:val="NoSpacing"/>
+                  <w:jc w:val="right"/>
+                  <w:rPr>
+                    <w:bCs/>
+                  </w:rPr>
+                </w:pPr>
+                <w:proofErr w:type="spellStart"/>
+                <w:r>
+                  <w:rPr>
+                    <w:bCs/>
+                  </w:rPr>
+                  <w:t>TotalInvoiceDiscountAmount</w:t>
+                </w:r>
+                <w:proofErr w:type="spellEnd"/>
+              </w:p>
+            </w:tc>
+          </w:sdtContent>
+        </w:sdt>
+      </w:tr>
+      <w:tr>
+        <w:trPr>
+          <w:trHeight w:val="227"/>
+          <w:jc w:val="right"/>
+        </w:trPr>
+        <w:tc>
+          <w:tcPr>
+            <w:tcW w:w="954" w:type="dxa"/>
+          </w:tcPr>
+          <w:p>
+            <w:pPr>
+              <w:pStyle w:val="NoSpacing"/>
+            </w:pPr>
+          </w:p>
+        </w:tc>
+        <w:tc>
+          <w:tcPr>
+            <w:tcW w:w="2268" w:type="dxa"/>
+          </w:tcPr>
+          <w:p>
+            <w:pPr>
+              <w:pStyle w:val="NoSpacing"/>
+            </w:pPr>
+          </w:p>
+        </w:tc>
+        <w:tc>
+          <w:tcPr>
+            <w:tcW w:w="1021" w:type="dxa"/>
+          </w:tcPr>
+          <w:p>
+            <w:pPr>
+              <w:pStyle w:val="NoSpacing"/>
+            </w:pPr>
+          </w:p>
+        </w:tc>
+        <w:tc>
+          <w:tcPr>
+            <w:tcW w:w="907" w:type="dxa"/>
+          </w:tcPr>
+          <w:p>
+            <w:pPr>
+              <w:pStyle w:val="NoSpacing"/>
+            </w:pPr>
+          </w:p>
+        </w:tc>
+        <w:tc>
+          <w:tcPr>
+            <w:tcW w:w="680" w:type="dxa"/>
+          </w:tcPr>
+          <w:p>
+            <w:pPr>
+              <w:pStyle w:val="NoSpacing"/>
+            </w:pPr>
+          </w:p>
+        </w:tc>
+        <w:sdt>
+          <w:sdtPr>
+            <w:rPr>
+              <w:b/>
+            </w:rPr>
+            <w:id w:val="-927572822"/>
+            <w:placeholder>
+              <w:docPart w:val="DefaultPlaceholder_-1854013440"/>
+            </w:placeholder>
+            <w:dataBinding w:prefixMappings="xmlns:ns0='urn:microsoft-dynamics-nav/reports/Standard_Sales_Invoice/1306/'" w:xpath="/ns0:NavWordReportXmlPart[1]/ns0:Header[1]/ns0:Totals[1]/ns0:TotalExcludingVATText[1]" w:storeItemID="{AF7A6226-6056-400F-ADDA-E1ADA7C08250}"/>
+            <w:text/>
+            <w:alias w:val="#Nav: /Header/Totals/TotalExcludingVATText"/>
+            <w:tag w:val="#Nav: Standard_Sales_Invoice/1306"/>
+          </w:sdtPr>
+          <w:sdtContent>
+            <w:tc>
+              <w:tcPr>
+                <w:tcW w:w="2694" w:type="dxa"/>
+                <w:gridSpan w:val="3"/>
+              </w:tcPr>
+              <w:p>
+                <w:pPr>
+                  <w:pStyle w:val="NoSpacing"/>
+                  <w:rPr>
+                    <w:b/>
+                  </w:rPr>
+                </w:pPr>
+                <w:proofErr w:type="spellStart"/>
+                <w:r>
+                  <w:rPr>
+                    <w:b/>
+                  </w:rPr>
+                  <w:t>TotalExcludingVATText</w:t>
+                </w:r>
+                <w:proofErr w:type="spellEnd"/>
+              </w:p>
+            </w:tc>
+          </w:sdtContent>
+        </w:sdt>
+        <w:sdt>
+          <w:sdtPr>
+            <w:rPr>
+              <w:b/>
+            </w:rPr>
+            <w:id w:val="83577463"/>
+            <w:placeholder>
+              <w:docPart w:val="DefaultPlaceholder_-1854013440"/>
+            </w:placeholder>
+            <w:dataBinding w:prefixMappings="xmlns:ns0='urn:microsoft-dynamics-nav/reports/Standard_Sales_Invoice/1306/'" w:xpath="/ns0:NavWordReportXmlPart[1]/ns0:Header[1]/ns0:Totals[1]/ns0:TotalNetAmount[1]" w:storeItemID="{AF7A6226-6056-400F-ADDA-E1ADA7C08250}"/>
+            <w:text/>
+            <w:alias w:val="#Nav: /Header/Totals/TotalNetAmount"/>
+            <w:tag w:val="#Nav: Standard_Sales_Invoice/1306"/>
+          </w:sdtPr>
+          <w:sdtContent>
+            <w:tc>
+              <w:tcPr>
+                <w:tcW w:w="1682" w:type="dxa"/>
+                <w:tcMar>
+                  <w:right w:w="0" w:type="dxa"/>
+                </w:tcMar>
+              </w:tcPr>
+              <w:p>
+                <w:pPr>
+                  <w:pStyle w:val="NoSpacing"/>
+                  <w:jc w:val="right"/>
+                  <w:rPr>
+                    <w:b/>
+                  </w:rPr>
+                </w:pPr>
+                <w:proofErr w:type="spellStart"/>
+                <w:r>
+                  <w:rPr>
+                    <w:b/>
+                  </w:rPr>
+                  <w:t>TotalNetAmount</w:t>
+                </w:r>
+                <w:proofErr w:type="spellEnd"/>
+              </w:p>
+            </w:tc>
+          </w:sdtContent>
+        </w:sdt>
+      </w:tr>
+      <w:tr>
+        <w:trPr>
+          <w:trHeight w:val="113"/>
+          <w:jc w:val="right"/>
+        </w:trPr>
+        <w:tc>
+          <w:tcPr>
+            <w:tcW w:w="954" w:type="dxa"/>
+          </w:tcPr>
+          <w:p>
+            <w:pPr>
+              <w:pStyle w:val="NoSpacing"/>
+            </w:pPr>
+          </w:p>
+        </w:tc>
+        <w:tc>
+          <w:tcPr>
+            <w:tcW w:w="2268" w:type="dxa"/>
+          </w:tcPr>
+          <w:p>
+            <w:pPr>
+              <w:pStyle w:val="NoSpacing"/>
+            </w:pPr>
+          </w:p>
+        </w:tc>
+        <w:tc>
+          <w:tcPr>
+            <w:tcW w:w="1021" w:type="dxa"/>
+          </w:tcPr>
+          <w:p>
+            <w:pPr>
+              <w:pStyle w:val="NoSpacing"/>
+            </w:pPr>
+          </w:p>
+        </w:tc>
+        <w:tc>
+          <w:tcPr>
+            <w:tcW w:w="907" w:type="dxa"/>
+          </w:tcPr>
+          <w:p>
+            <w:pPr>
+              <w:pStyle w:val="NoSpacing"/>
+            </w:pPr>
+          </w:p>
+        </w:tc>
+        <w:tc>
+          <w:tcPr>
+            <w:tcW w:w="680" w:type="dxa"/>
+          </w:tcPr>
+          <w:p>
+            <w:pPr>
+              <w:pStyle w:val="NoSpacing"/>
+            </w:pPr>
+          </w:p>
+        </w:tc>
+        <w:sdt>
+          <w:sdtPr>
+            <w:id w:val="372737161"/>
+            <w:placeholder>
+              <w:docPart w:val="DefaultPlaceholder_-1854013440"/>
+            </w:placeholder>
+            <w:dataBinding w:prefixMappings="xmlns:ns0='urn:microsoft-dynamics-nav/reports/Standard_Sales_Invoice/1306/'" w:xpath="/ns0:NavWordReportXmlPart[1]/ns0:Header[1]/ns0:VATAmount_Lbl[1]" w:storeItemID="{AF7A6226-6056-400F-ADDA-E1ADA7C08250}"/>
+            <w:text/>
+            <w:alias w:val="#Nav: /Header/VATAmount_Lbl"/>
+            <w:tag w:val="#Nav: Standard_Sales_Invoice/1306"/>
+          </w:sdtPr>
+          <w:sdtContent>
+            <w:tc>
+              <w:tcPr>
+                <w:tcW w:w="2694" w:type="dxa"/>
+                <w:gridSpan w:val="3"/>
+              </w:tcPr>
+              <w:p>
+                <w:pPr>
+                  <w:pStyle w:val="NoSpacing"/>
+                </w:pPr>
+                <w:proofErr w:type="spellStart"/>
+                <w:r>
+                  <w:t>VATAmount_Lbl</w:t>
+                </w:r>
+                <w:proofErr w:type="spellEnd"/>
+              </w:p>
+            </w:tc>
+          </w:sdtContent>
+        </w:sdt>
+        <w:sdt>
+          <w:sdtPr>
+            <w:rPr>
+              <w:bCs/>
+            </w:rPr>
+            <w:id w:val="2054191865"/>
+            <w:placeholder>
+              <w:docPart w:val="DefaultPlaceholder_-1854013440"/>
+            </w:placeholder>
+            <w:dataBinding w:prefixMappings="xmlns:ns0='urn:microsoft-dynamics-nav/reports/Standard_Sales_Invoice/1306/'" w:xpath="/ns0:NavWordReportXmlPart[1]/ns0:Header[1]/ns0:Totals[1]/ns0:TotalVATAmount[1]" w:storeItemID="{AF7A6226-6056-400F-ADDA-E1ADA7C08250}"/>
+            <w:text/>
+            <w:alias w:val="#Nav: /Header/Totals/TotalVATAmount"/>
+            <w:tag w:val="#Nav: Standard_Sales_Invoice/1306"/>
+          </w:sdtPr>
+          <w:sdtContent>
+            <w:tc>
+              <w:tcPr>
+                <w:tcW w:w="1682" w:type="dxa"/>
+                <w:tcMar>
+                  <w:right w:w="0" w:type="dxa"/>
+                </w:tcMar>
+              </w:tcPr>
+              <w:p>
+                <w:pPr>
+                  <w:pStyle w:val="NoSpacing"/>
+                  <w:jc w:val="right"/>
+                </w:pPr>
+                <w:proofErr w:type="spellStart"/>
+                <w:r>
+                  <w:rPr>
+                    <w:bCs/>
+                  </w:rPr>
+                  <w:t>TotalVATAmount</w:t>
+                </w:r>
+                <w:proofErr w:type="spellEnd"/>
+              </w:p>
+            </w:tc>
+          </w:sdtContent>
+        </w:sdt>
+      </w:tr>
+      <w:tr>
+        <w:trPr>
+          <w:trHeight w:val="227"/>
+          <w:jc w:val="right"/>
+        </w:trPr>
+        <w:tc>
+          <w:tcPr>
+            <w:tcW w:w="954" w:type="dxa"/>
+          </w:tcPr>
+          <w:p>
+            <w:pPr>
+              <w:pStyle w:val="NoSpacing"/>
+            </w:pPr>
+          </w:p>
+        </w:tc>
+        <w:tc>
+          <w:tcPr>
+            <w:tcW w:w="2268" w:type="dxa"/>
+          </w:tcPr>
+          <w:p>
+            <w:pPr>
+              <w:pStyle w:val="NoSpacing"/>
+            </w:pPr>
+          </w:p>
+        </w:tc>
+        <w:tc>
+          <w:tcPr>
+            <w:tcW w:w="1021" w:type="dxa"/>
+          </w:tcPr>
+          <w:p>
+            <w:pPr>
+              <w:pStyle w:val="NoSpacing"/>
+            </w:pPr>
+          </w:p>
+        </w:tc>
+        <w:tc>
+          <w:tcPr>
+            <w:tcW w:w="907" w:type="dxa"/>
+          </w:tcPr>
+          <w:p>
+            <w:pPr>
+              <w:pStyle w:val="NoSpacing"/>
+            </w:pPr>
+          </w:p>
+        </w:tc>
+        <w:tc>
+          <w:tcPr>
+            <w:tcW w:w="680" w:type="dxa"/>
+          </w:tcPr>
+          <w:p>
+            <w:pPr>
+              <w:pStyle w:val="NoSpacing"/>
+            </w:pPr>
+          </w:p>
+        </w:tc>
+        <w:sdt>
+          <w:sdtPr>
+            <w:rPr>
+              <w:b/>
+            </w:rPr>
+            <w:id w:val="156884455"/>
+            <w:placeholder>
+              <w:docPart w:val="DefaultPlaceholder_-1854013440"/>
+            </w:placeholder>
+            <w:dataBinding w:prefixMappings="xmlns:ns0='urn:microsoft-dynamics-nav/reports/Standard_Sales_Invoice/1306/'" w:xpath="/ns0:NavWordReportXmlPart[1]/ns0:Header[1]/ns0:Totals[1]/ns0:TotalIncludingVATText[1]" w:storeItemID="{AF7A6226-6056-400F-ADDA-E1ADA7C08250}"/>
+            <w:text/>
+            <w:alias w:val="#Nav: /Header/Totals/TotalIncludingVATText"/>
+            <w:tag w:val="#Nav: Standard_Sales_Invoice/1306"/>
           </w:sdtPr>
           <w:sdtContent>
             <w:tc>
@@ -2696,7 +2990,7 @@
                   <w:rPr>
                     <w:b/>
                   </w:rPr>
-                  <w:t>TotalAmountExclInclVATText</w:t>
+                  <w:t>TotalIncludingVATText</w:t>
                 </w:r>
                 <w:proofErr w:type="spellEnd"/>
               </w:p>
@@ -2708,14 +3002,14 @@
             <w:rPr>
               <w:b/>
             </w:rPr>
-            <w:alias w:val="#Nav: /Header/Totals/TotalAmountExclInclVAT"/>
-            <w:tag w:val="#Nav: Standard_Sales_Invoice/1306"/>
-            <w:id w:val="74169730"/>
+            <w:id w:val="-155230933"/>
             <w:placeholder>
               <w:docPart w:val="DefaultPlaceholder_-1854013440"/>
             </w:placeholder>
-            <w:dataBinding w:prefixMappings="xmlns:ns0='urn:microsoft-dynamics-nav/reports/Standard_Sales_Invoice/1306/'" w:xpath="/ns0:NavWordReportXmlPart[1]/ns0:Header[1]/ns0:Totals[1]/ns0:TotalAmountExclInclVAT[1]" w:storeItemID="{AF7A6226-6056-400F-ADDA-E1ADA7C08250}"/>
+            <w:dataBinding w:prefixMappings="xmlns:ns0='urn:microsoft-dynamics-nav/reports/Standard_Sales_Invoice/1306/'" w:xpath="/ns0:NavWordReportXmlPart[1]/ns0:Header[1]/ns0:Totals[1]/ns0:TotalAmountIncludingVAT[1]" w:storeItemID="{AF7A6226-6056-400F-ADDA-E1ADA7C08250}"/>
             <w:text/>
+            <w:alias w:val="#Nav: /Header/Totals/TotalAmountIncludingVAT"/>
+            <w:tag w:val="#Nav: Standard_Sales_Invoice/1306"/>
           </w:sdtPr>
           <w:sdtContent>
             <w:tc>
@@ -2741,7 +3035,7 @@
                   <w:rPr>
                     <w:b/>
                   </w:rPr>
-                  <w:t>TotalAmountExclInclVAT</w:t>
+                  <w:t>TotalAmountIncludingVAT</w:t>
                 </w:r>
                 <w:proofErr w:type="spellEnd"/>
               </w:p>
@@ -3110,14 +3404,12 @@
                             <w:sz w:val="18"/>
                           </w:rPr>
                         </w:pPr>
-                        <w:proofErr w:type="spellStart"/>
                         <w:r>
                           <w:rPr>
                             <w:sz w:val="18"/>
                           </w:rPr>
                           <w:t>VATAmount_VATClauseLine</w:t>
                         </w:r>
-                        <w:proofErr w:type="spellEnd"/>
                       </w:p>
                     </w:tc>
                   </w:sdtContent>
@@ -3504,7 +3796,6 @@
                     <w:tcBorders>
                       <w:bottom w:val="single" w:color="auto" w:sz="4" w:space="0"/>
                     </w:tcBorders>
-                    <w:shd w:val="clear" w:color="auto" w:fill="auto"/>
                     <w:tcMar>
                       <w:left w:w="57" w:type="dxa"/>
                       <w:right w:w="57" w:type="dxa"/>
@@ -3561,7 +3852,6 @@
                     <w:tcBorders>
                       <w:bottom w:val="single" w:color="auto" w:sz="4" w:space="0"/>
                     </w:tcBorders>
-                    <w:shd w:val="clear" w:color="auto" w:fill="auto"/>
                     <w:tcMar>
                       <w:left w:w="57" w:type="dxa"/>
                       <w:right w:w="57" w:type="dxa"/>
@@ -3619,7 +3909,6 @@
                     <w:tcBorders>
                       <w:bottom w:val="single" w:color="auto" w:sz="4" w:space="0"/>
                     </w:tcBorders>
-                    <w:shd w:val="clear" w:color="auto" w:fill="auto"/>
                     <w:tcMar>
                       <w:left w:w="57" w:type="dxa"/>
                       <w:right w:w="57" w:type="dxa"/>
@@ -3676,7 +3965,6 @@
                     <w:tcBorders>
                       <w:bottom w:val="single" w:color="auto" w:sz="4" w:space="0"/>
                     </w:tcBorders>
-                    <w:shd w:val="clear" w:color="auto" w:fill="auto"/>
                     <w:tcMar>
                       <w:left w:w="57" w:type="dxa"/>
                       <w:right w:w="57" w:type="dxa"/>
@@ -3738,7 +4026,6 @@
                     <w:tcBorders>
                       <w:top w:val="single" w:color="auto" w:sz="4" w:space="0"/>
                     </w:tcBorders>
-                    <w:shd w:val="clear" w:color="auto" w:fill="auto"/>
                     <w:tcMar>
                       <w:left w:w="57" w:type="dxa"/>
                       <w:right w:w="57" w:type="dxa"/>
@@ -3763,7 +4050,6 @@
                     <w:tcBorders>
                       <w:top w:val="single" w:color="auto" w:sz="4" w:space="0"/>
                     </w:tcBorders>
-                    <w:shd w:val="clear" w:color="auto" w:fill="auto"/>
                     <w:tcMar>
                       <w:left w:w="57" w:type="dxa"/>
                       <w:right w:w="57" w:type="dxa"/>
@@ -3788,7 +4074,6 @@
                     <w:tcBorders>
                       <w:top w:val="single" w:color="auto" w:sz="4" w:space="0"/>
                     </w:tcBorders>
-                    <w:shd w:val="clear" w:color="auto" w:fill="auto"/>
                     <w:tcMar>
                       <w:left w:w="57" w:type="dxa"/>
                       <w:right w:w="57" w:type="dxa"/>
@@ -3813,7 +4098,6 @@
                     <w:tcBorders>
                       <w:top w:val="single" w:color="auto" w:sz="4" w:space="0"/>
                     </w:tcBorders>
-                    <w:shd w:val="clear" w:color="auto" w:fill="auto"/>
                     <w:tcMar>
                       <w:left w:w="57" w:type="dxa"/>
                       <w:right w:w="57" w:type="dxa"/>
@@ -3838,7 +4122,6 @@
                     <w:tcBorders>
                       <w:top w:val="single" w:color="auto" w:sz="4" w:space="0"/>
                     </w:tcBorders>
-                    <w:shd w:val="clear" w:color="auto" w:fill="auto"/>
                     <w:tcMar>
                       <w:left w:w="57" w:type="dxa"/>
                       <w:right w:w="57" w:type="dxa"/>
@@ -3863,7 +4146,6 @@
                     <w:tcBorders>
                       <w:top w:val="single" w:color="auto" w:sz="4" w:space="0"/>
                     </w:tcBorders>
-                    <w:shd w:val="clear" w:color="auto" w:fill="auto"/>
                     <w:tcMar>
                       <w:left w:w="57" w:type="dxa"/>
                       <w:right w:w="57" w:type="dxa"/>
@@ -3888,7 +4170,6 @@
                     <w:tcBorders>
                       <w:top w:val="single" w:color="auto" w:sz="4" w:space="0"/>
                     </w:tcBorders>
-                    <w:shd w:val="clear" w:color="auto" w:fill="auto"/>
                     <w:tcMar>
                       <w:left w:w="57" w:type="dxa"/>
                       <w:right w:w="57" w:type="dxa"/>
@@ -3913,7 +4194,6 @@
                     <w:tcBorders>
                       <w:top w:val="single" w:color="auto" w:sz="4" w:space="0"/>
                     </w:tcBorders>
-                    <w:shd w:val="clear" w:color="auto" w:fill="auto"/>
                     <w:tcMar>
                       <w:left w:w="57" w:type="dxa"/>
                       <w:right w:w="57" w:type="dxa"/>
@@ -3938,7 +4218,6 @@
                     <w:tcBorders>
                       <w:top w:val="single" w:color="auto" w:sz="4" w:space="0"/>
                     </w:tcBorders>
-                    <w:shd w:val="clear" w:color="auto" w:fill="auto"/>
                     <w:tcMar>
                       <w:left w:w="57" w:type="dxa"/>
                       <w:right w:w="57" w:type="dxa"/>
@@ -3963,7 +4242,6 @@
                     <w:tcBorders>
                       <w:top w:val="single" w:color="auto" w:sz="4" w:space="0"/>
                     </w:tcBorders>
-                    <w:shd w:val="clear" w:color="auto" w:fill="auto"/>
                     <w:tcMar>
                       <w:left w:w="57" w:type="dxa"/>
                       <w:right w:w="57" w:type="dxa"/>
@@ -4018,7 +4296,6 @@
                             <w:tcBorders>
                               <w:bottom w:val="single" w:color="AEAAAA" w:themeColor="background2" w:themeShade="BF" w:sz="4" w:space="0"/>
                             </w:tcBorders>
-                            <w:shd w:val="clear" w:color="auto" w:fill="auto"/>
                             <w:tcMar>
                               <w:left w:w="57" w:type="dxa"/>
                               <w:right w:w="57" w:type="dxa"/>
@@ -4069,7 +4346,6 @@
                             <w:tcBorders>
                               <w:bottom w:val="single" w:color="AEAAAA" w:themeColor="background2" w:themeShade="BF" w:sz="4" w:space="0"/>
                             </w:tcBorders>
-                            <w:shd w:val="clear" w:color="auto" w:fill="auto"/>
                             <w:tcMar>
                               <w:left w:w="57" w:type="dxa"/>
                               <w:right w:w="57" w:type="dxa"/>
@@ -4121,7 +4397,6 @@
                             <w:tcBorders>
                               <w:bottom w:val="single" w:color="AEAAAA" w:themeColor="background2" w:themeShade="BF" w:sz="4" w:space="0"/>
                             </w:tcBorders>
-                            <w:shd w:val="clear" w:color="auto" w:fill="auto"/>
                             <w:tcMar>
                               <w:left w:w="57" w:type="dxa"/>
                               <w:right w:w="57" w:type="dxa"/>
@@ -4172,7 +4447,6 @@
                             <w:tcBorders>
                               <w:bottom w:val="single" w:color="AEAAAA" w:themeColor="background2" w:themeShade="BF" w:sz="4" w:space="0"/>
                             </w:tcBorders>
-                            <w:shd w:val="clear" w:color="auto" w:fill="auto"/>
                             <w:tcMar>
                               <w:left w:w="57" w:type="dxa"/>
                               <w:right w:w="57" w:type="dxa"/>
@@ -4203,7 +4477,6 @@
                                     <w:szCs w:val="14"/>
                                   </w:rPr>
                                 </w:pPr>
-                                <w:proofErr w:type="spellStart"/>
                                 <w:r>
                                   <w:rPr>
                                     <w:rFonts w:ascii="Segoe UI" w:hAnsi="Segoe UI" w:cs="Segoe UI"/>
@@ -4212,7 +4485,6 @@
                                   </w:rPr>
                                   <w:t>ContractBillingDetailsCustomerName</w:t>
                                 </w:r>
-                                <w:proofErr w:type="spellEnd"/>
                               </w:p>
                             </w:sdtContent>
                           </w:sdt>
@@ -4226,7 +4498,6 @@
                               <w:top w:val="single" w:color="AEAAAA" w:themeColor="background2" w:themeShade="BF" w:sz="4" w:space="0"/>
                               <w:bottom w:val="single" w:color="AEAAAA" w:themeColor="background2" w:themeShade="BF" w:sz="4" w:space="0"/>
                             </w:tcBorders>
-                            <w:shd w:val="clear" w:color="auto" w:fill="auto"/>
                             <w:tcMar>
                               <w:left w:w="170" w:type="dxa"/>
                               <w:right w:w="57" w:type="dxa"/>
@@ -4264,7 +4535,6 @@
                               <w:top w:val="single" w:color="AEAAAA" w:themeColor="background2" w:themeShade="BF" w:sz="4" w:space="0"/>
                               <w:bottom w:val="single" w:color="AEAAAA" w:themeColor="background2" w:themeShade="BF" w:sz="4" w:space="0"/>
                             </w:tcBorders>
-                            <w:shd w:val="clear" w:color="auto" w:fill="auto"/>
                             <w:tcMar>
                               <w:left w:w="57" w:type="dxa"/>
                               <w:right w:w="57" w:type="dxa"/>
@@ -4302,7 +4572,6 @@
                               <w:top w:val="single" w:color="AEAAAA" w:themeColor="background2" w:themeShade="BF" w:sz="4" w:space="0"/>
                               <w:bottom w:val="single" w:color="AEAAAA" w:themeColor="background2" w:themeShade="BF" w:sz="4" w:space="0"/>
                             </w:tcBorders>
-                            <w:shd w:val="clear" w:color="auto" w:fill="auto"/>
                             <w:tcMar>
                               <w:left w:w="57" w:type="dxa"/>
                               <w:right w:w="57" w:type="dxa"/>
@@ -4340,7 +4609,6 @@
                               <w:top w:val="single" w:color="AEAAAA" w:themeColor="background2" w:themeShade="BF" w:sz="4" w:space="0"/>
                               <w:bottom w:val="single" w:color="AEAAAA" w:themeColor="background2" w:themeShade="BF" w:sz="4" w:space="0"/>
                             </w:tcBorders>
-                            <w:shd w:val="clear" w:color="auto" w:fill="auto"/>
                             <w:tcMar>
                               <w:left w:w="57" w:type="dxa"/>
                               <w:right w:w="57" w:type="dxa"/>
@@ -4378,7 +4646,6 @@
                               <w:top w:val="single" w:color="AEAAAA" w:themeColor="background2" w:themeShade="BF" w:sz="4" w:space="0"/>
                               <w:bottom w:val="single" w:color="AEAAAA" w:themeColor="background2" w:themeShade="BF" w:sz="4" w:space="0"/>
                             </w:tcBorders>
-                            <w:shd w:val="clear" w:color="auto" w:fill="auto"/>
                             <w:tcMar>
                               <w:left w:w="57" w:type="dxa"/>
                               <w:right w:w="57" w:type="dxa"/>
@@ -4416,7 +4683,6 @@
                               <w:top w:val="single" w:color="AEAAAA" w:themeColor="background2" w:themeShade="BF" w:sz="4" w:space="0"/>
                               <w:bottom w:val="single" w:color="AEAAAA" w:themeColor="background2" w:themeShade="BF" w:sz="4" w:space="0"/>
                             </w:tcBorders>
-                            <w:shd w:val="clear" w:color="auto" w:fill="auto"/>
                             <w:tcMar>
                               <w:left w:w="57" w:type="dxa"/>
                               <w:right w:w="57" w:type="dxa"/>
@@ -4454,7 +4720,6 @@
                               <w:top w:val="single" w:color="AEAAAA" w:themeColor="background2" w:themeShade="BF" w:sz="4" w:space="0"/>
                               <w:bottom w:val="single" w:color="AEAAAA" w:themeColor="background2" w:themeShade="BF" w:sz="4" w:space="0"/>
                             </w:tcBorders>
-                            <w:shd w:val="clear" w:color="auto" w:fill="auto"/>
                             <w:tcMar>
                               <w:left w:w="57" w:type="dxa"/>
                               <w:right w:w="57" w:type="dxa"/>
@@ -4492,7 +4757,6 @@
                               <w:top w:val="single" w:color="AEAAAA" w:themeColor="background2" w:themeShade="BF" w:sz="4" w:space="0"/>
                               <w:bottom w:val="single" w:color="AEAAAA" w:themeColor="background2" w:themeShade="BF" w:sz="4" w:space="0"/>
                             </w:tcBorders>
-                            <w:shd w:val="clear" w:color="auto" w:fill="auto"/>
                             <w:tcMar>
                               <w:left w:w="57" w:type="dxa"/>
                               <w:right w:w="57" w:type="dxa"/>
@@ -4530,7 +4794,6 @@
                               <w:top w:val="single" w:color="AEAAAA" w:themeColor="background2" w:themeShade="BF" w:sz="4" w:space="0"/>
                               <w:bottom w:val="single" w:color="AEAAAA" w:themeColor="background2" w:themeShade="BF" w:sz="4" w:space="0"/>
                             </w:tcBorders>
-                            <w:shd w:val="clear" w:color="auto" w:fill="auto"/>
                             <w:tcMar>
                               <w:left w:w="57" w:type="dxa"/>
                               <w:right w:w="57" w:type="dxa"/>
@@ -4568,7 +4831,6 @@
                               <w:top w:val="single" w:color="AEAAAA" w:themeColor="background2" w:themeShade="BF" w:sz="4" w:space="0"/>
                               <w:bottom w:val="single" w:color="AEAAAA" w:themeColor="background2" w:themeShade="BF" w:sz="4" w:space="0"/>
                             </w:tcBorders>
-                            <w:shd w:val="clear" w:color="auto" w:fill="auto"/>
                             <w:tcMar>
                               <w:left w:w="57" w:type="dxa"/>
                               <w:right w:w="57" w:type="dxa"/>
@@ -4610,7 +4872,6 @@
                             <w:tcBorders>
                               <w:top w:val="single" w:color="AEAAAA" w:themeColor="background2" w:themeShade="BF" w:sz="4" w:space="0"/>
                             </w:tcBorders>
-                            <w:shd w:val="clear" w:color="auto" w:fill="auto"/>
                             <w:tcMar>
                               <w:left w:w="57" w:type="dxa"/>
                               <w:right w:w="57" w:type="dxa"/>
@@ -4628,7 +4889,6 @@
                             <w:tcBorders>
                               <w:top w:val="single" w:color="AEAAAA" w:themeColor="background2" w:themeShade="BF" w:sz="4" w:space="0"/>
                             </w:tcBorders>
-                            <w:shd w:val="clear" w:color="auto" w:fill="auto"/>
                             <w:tcMar>
                               <w:left w:w="57" w:type="dxa"/>
                               <w:right w:w="57" w:type="dxa"/>
@@ -4646,7 +4906,6 @@
                             <w:tcBorders>
                               <w:top w:val="single" w:color="AEAAAA" w:themeColor="background2" w:themeShade="BF" w:sz="4" w:space="0"/>
                             </w:tcBorders>
-                            <w:shd w:val="clear" w:color="auto" w:fill="auto"/>
                             <w:tcMar>
                               <w:left w:w="57" w:type="dxa"/>
                               <w:right w:w="57" w:type="dxa"/>
@@ -4664,7 +4923,6 @@
                             <w:tcBorders>
                               <w:top w:val="single" w:color="AEAAAA" w:themeColor="background2" w:themeShade="BF" w:sz="4" w:space="0"/>
                             </w:tcBorders>
-                            <w:shd w:val="clear" w:color="auto" w:fill="auto"/>
                             <w:tcMar>
                               <w:left w:w="57" w:type="dxa"/>
                               <w:right w:w="57" w:type="dxa"/>
@@ -4682,7 +4940,6 @@
                             <w:tcBorders>
                               <w:top w:val="single" w:color="AEAAAA" w:themeColor="background2" w:themeShade="BF" w:sz="4" w:space="0"/>
                             </w:tcBorders>
-                            <w:shd w:val="clear" w:color="auto" w:fill="auto"/>
                             <w:tcMar>
                               <w:left w:w="57" w:type="dxa"/>
                               <w:right w:w="57" w:type="dxa"/>
@@ -4700,7 +4957,6 @@
                             <w:tcBorders>
                               <w:top w:val="single" w:color="AEAAAA" w:themeColor="background2" w:themeShade="BF" w:sz="4" w:space="0"/>
                             </w:tcBorders>
-                            <w:shd w:val="clear" w:color="auto" w:fill="auto"/>
                             <w:tcMar>
                               <w:left w:w="57" w:type="dxa"/>
                               <w:right w:w="57" w:type="dxa"/>
@@ -4718,7 +4974,6 @@
                             <w:tcBorders>
                               <w:top w:val="single" w:color="AEAAAA" w:themeColor="background2" w:themeShade="BF" w:sz="4" w:space="0"/>
                             </w:tcBorders>
-                            <w:shd w:val="clear" w:color="auto" w:fill="auto"/>
                             <w:tcMar>
                               <w:left w:w="57" w:type="dxa"/>
                               <w:right w:w="57" w:type="dxa"/>
@@ -4736,7 +4991,6 @@
                             <w:tcBorders>
                               <w:top w:val="single" w:color="AEAAAA" w:themeColor="background2" w:themeShade="BF" w:sz="4" w:space="0"/>
                             </w:tcBorders>
-                            <w:shd w:val="clear" w:color="auto" w:fill="auto"/>
                             <w:tcMar>
                               <w:left w:w="57" w:type="dxa"/>
                               <w:right w:w="57" w:type="dxa"/>
@@ -4754,7 +5008,6 @@
                             <w:tcBorders>
                               <w:top w:val="single" w:color="AEAAAA" w:themeColor="background2" w:themeShade="BF" w:sz="4" w:space="0"/>
                             </w:tcBorders>
-                            <w:shd w:val="clear" w:color="auto" w:fill="auto"/>
                             <w:tcMar>
                               <w:left w:w="57" w:type="dxa"/>
                               <w:right w:w="57" w:type="dxa"/>
@@ -4772,7 +5025,6 @@
                             <w:tcBorders>
                               <w:top w:val="single" w:color="AEAAAA" w:themeColor="background2" w:themeShade="BF" w:sz="4" w:space="0"/>
                             </w:tcBorders>
-                            <w:shd w:val="clear" w:color="auto" w:fill="auto"/>
                             <w:tcMar>
                               <w:left w:w="57" w:type="dxa"/>
                               <w:right w:w="57" w:type="dxa"/>
@@ -4807,7 +5059,6 @@
                                 <w:tc>
                                   <w:tcPr>
                                     <w:tcW w:w="1133" w:type="dxa"/>
-                                    <w:shd w:val="clear" w:color="auto" w:fill="auto"/>
                                     <w:tcMar>
                                       <w:left w:w="170" w:type="dxa"/>
                                       <w:right w:w="57" w:type="dxa"/>
@@ -4841,7 +5092,6 @@
                                 <w:tc>
                                   <w:tcPr>
                                     <w:tcW w:w="964" w:type="dxa"/>
-                                    <w:shd w:val="clear" w:color="auto" w:fill="auto"/>
                                     <w:tcMar>
                                       <w:left w:w="57" w:type="dxa"/>
                                       <w:right w:w="57" w:type="dxa"/>
@@ -4875,7 +5125,6 @@
                                 <w:tc>
                                   <w:tcPr>
                                     <w:tcW w:w="567" w:type="dxa"/>
-                                    <w:shd w:val="clear" w:color="auto" w:fill="auto"/>
                                     <w:tcMar>
                                       <w:left w:w="57" w:type="dxa"/>
                                       <w:right w:w="57" w:type="dxa"/>
@@ -4909,7 +5158,6 @@
                                 <w:tc>
                                   <w:tcPr>
                                     <w:tcW w:w="851" w:type="dxa"/>
-                                    <w:shd w:val="clear" w:color="auto" w:fill="auto"/>
                                     <w:tcMar>
                                       <w:left w:w="57" w:type="dxa"/>
                                       <w:right w:w="57" w:type="dxa"/>
@@ -4943,7 +5191,6 @@
                                 <w:tc>
                                   <w:tcPr>
                                     <w:tcW w:w="964" w:type="dxa"/>
-                                    <w:shd w:val="clear" w:color="auto" w:fill="auto"/>
                                     <w:tcMar>
                                       <w:left w:w="57" w:type="dxa"/>
                                       <w:right w:w="57" w:type="dxa"/>
@@ -4977,7 +5224,6 @@
                                 <w:tc>
                                   <w:tcPr>
                                     <w:tcW w:w="1021" w:type="dxa"/>
-                                    <w:shd w:val="clear" w:color="auto" w:fill="auto"/>
                                     <w:tcMar>
                                       <w:left w:w="57" w:type="dxa"/>
                                       <w:right w:w="57" w:type="dxa"/>
@@ -5011,7 +5257,6 @@
                                 <w:tc>
                                   <w:tcPr>
                                     <w:tcW w:w="907" w:type="dxa"/>
-                                    <w:shd w:val="clear" w:color="auto" w:fill="auto"/>
                                     <w:tcMar>
                                       <w:left w:w="57" w:type="dxa"/>
                                       <w:right w:w="57" w:type="dxa"/>
@@ -5045,7 +5290,6 @@
                                 <w:tc>
                                   <w:tcPr>
                                     <w:tcW w:w="794" w:type="dxa"/>
-                                    <w:shd w:val="clear" w:color="auto" w:fill="auto"/>
                                     <w:tcMar>
                                       <w:left w:w="57" w:type="dxa"/>
                                       <w:right w:w="57" w:type="dxa"/>
@@ -5079,7 +5323,6 @@
                                 <w:tc>
                                   <w:tcPr>
                                     <w:tcW w:w="907" w:type="dxa"/>
-                                    <w:shd w:val="clear" w:color="auto" w:fill="auto"/>
                                     <w:tcMar>
                                       <w:left w:w="57" w:type="dxa"/>
                                       <w:right w:w="57" w:type="dxa"/>
@@ -5113,7 +5356,6 @@
                                 <w:tc>
                                   <w:tcPr>
                                     <w:tcW w:w="2438" w:type="dxa"/>
-                                    <w:shd w:val="clear" w:color="auto" w:fill="auto"/>
                                     <w:tcMar>
                                       <w:left w:w="57" w:type="dxa"/>
                                       <w:right w:w="57" w:type="dxa"/>
@@ -9167,6 +9409,7 @@
     <w:rsid w:val="00073078"/>
     <w:rsid w:val="0009371B"/>
     <w:rsid w:val="001024F7"/>
+    <w:rsid w:val="00112A87"/>
     <w:rsid w:val="00133336"/>
     <w:rsid w:val="001D194D"/>
     <w:rsid w:val="001D6FE3"/>
@@ -9196,6 +9439,7 @@
     <w:rsid w:val="00591BD2"/>
     <w:rsid w:val="005C545E"/>
     <w:rsid w:val="005E35BE"/>
+    <w:rsid w:val="006B3526"/>
     <w:rsid w:val="00781235"/>
     <w:rsid w:val="0078233C"/>
     <w:rsid w:val="00784F9C"/>
@@ -10420,7 +10664,13 @@
 </a:theme>
 </file>
 
-<file path=customXml/item1.xml>��< ? x m l   v e r s i o n = " 1 . 0 "   e n c o d i n g = " u t f - 1 6 " ? > < N a v W o r d R e p o r t X m l P a r t   x m l n s = " u r n : m i c r o s o f t - d y n a m i c s - n a v / r e p o r t s / S t a n d a r d _ S a l e s _ I n v o i c e / 1 3 0 6 / " > +<file path=customXml/item1.xml><?xml version="1.0" encoding="utf-8"?>
+<b:Sources xmlns:b="http://schemas.openxmlformats.org/officeDocument/2006/bibliography" xmlns="http://schemas.openxmlformats.org/officeDocument/2006/bibliography" SelectedStyle="\APASixthEditionOfficeOnline.xsl" StyleName="APA" Version="6"/>
+</file>
+
+<file path=customXml/item2.xml>��< ? x m l   v e r s i o n = " 1 . 0 "   e n c o d i n g = " u t f - 1 6 " ? > + 
+ < N a v W o r d R e p o r t X m l P a r t   x m l n s = " u r n : m i c r o s o f t - d y n a m i c s - n a v / r e p o r t s / S t a n d a r d _ S a l e s _ I n v o i c e / 1 3 0 6 / " >   
      < B C R e p o r t I n f o r m a t i o n >   
@@ -11147,22 +11397,18 @@
  < / N a v W o r d R e p o r t X m l P a r t > 
 </file>
 
-<file path=customXml/item2.xml><?xml version="1.0" encoding="utf-8"?>
-<b:Sources xmlns:b="http://schemas.openxmlformats.org/officeDocument/2006/bibliography" xmlns="http://schemas.openxmlformats.org/officeDocument/2006/bibliography" SelectedStyle="\APASixthEditionOfficeOnline.xsl" StyleName="APA" Version="6"/>
-</file>
-
 <file path=customXml/itemProps1.xml><?xml version="1.0" encoding="utf-8"?>
-<ds:datastoreItem xmlns:ds="http://schemas.openxmlformats.org/officeDocument/2006/customXml" ds:itemID="{AF7A6226-6056-400F-ADDA-E1ADA7C08250}">
+<ds:datastoreItem xmlns:ds="http://schemas.openxmlformats.org/officeDocument/2006/customXml" ds:itemID="{89DB96BF-8133-438A-AAD3-A3C21079AEB1}">
   <ds:schemaRefs>
-    <ds:schemaRef ds:uri="urn:microsoft-dynamics-nav/reports/Standard_Sales_Invoice/1306/"/>
+    <ds:schemaRef ds:uri="http://schemas.openxmlformats.org/officeDocument/2006/bibliography"/>
   </ds:schemaRefs>
 </ds:datastoreItem>
 </file>
 
 <file path=customXml/itemProps2.xml><?xml version="1.0" encoding="utf-8"?>
-<ds:datastoreItem xmlns:ds="http://schemas.openxmlformats.org/officeDocument/2006/customXml" ds:itemID="{89DB96BF-8133-438A-AAD3-A3C21079AEB1}">
+<ds:datastoreItem xmlns:ds="http://schemas.openxmlformats.org/officeDocument/2006/customXml" ds:itemID="{AF7A6226-6056-400F-ADDA-E1ADA7C08250}">
   <ds:schemaRefs>
-    <ds:schemaRef ds:uri="http://schemas.openxmlformats.org/officeDocument/2006/bibliography"/>
+    <ds:schemaRef ds:uri="urn:microsoft-dynamics-nav/reports/Standard_Sales_Invoice/1306/"/>
   </ds:schemaRefs>
 </ds:datastoreItem>
 </file>

</xml_diff>